<commit_message>
python, shortcuts 29-06-23 ofc pc
</commit_message>
<xml_diff>
--- a/various keyboard shortcuts to increase productivity.docx
+++ b/various keyboard shortcuts to increase productivity.docx
@@ -2519,6 +2519,59 @@
     <w:p>
       <w:r>
         <w:t>f2 -&gt; to enter a cell in edit mode</w:t>
+      </w:r>
+    </w:p>
+    <w:p>
+      <w:pPr>
+        <w:pStyle w:val="Heading1"/>
+      </w:pPr>
+      <w:r>
+        <w:lastRenderedPageBreak/>
+        <w:t xml:space="preserve">google </w:t>
+      </w:r>
+      <w:proofErr w:type="gramStart"/>
+      <w:r>
+        <w:t>chat</w:t>
+      </w:r>
+      <w:proofErr w:type="gramEnd"/>
+    </w:p>
+    <w:p>
+      <w:r>
+        <w:drawing>
+          <wp:inline distT="0" distB="0" distL="0" distR="0" wp14:anchorId="43815FE3" wp14:editId="73BEBCE3">
+            <wp:extent cx="6296660" cy="3933645"/>
+            <wp:effectExtent l="0" t="0" r="0" b="0"/>
+            <wp:docPr id="2044860243" name="Picture 1" descr="A screenshot of a computer&#10;&#10;Description automatically generated"/>
+            <wp:cNvGraphicFramePr>
+              <a:graphicFrameLocks xmlns:a="http://schemas.openxmlformats.org/drawingml/2006/main" noChangeAspect="1"/>
+            </wp:cNvGraphicFramePr>
+            <a:graphic xmlns:a="http://schemas.openxmlformats.org/drawingml/2006/main">
+              <a:graphicData uri="http://schemas.openxmlformats.org/drawingml/2006/picture">
+                <pic:pic xmlns:pic="http://schemas.openxmlformats.org/drawingml/2006/picture">
+                  <pic:nvPicPr>
+                    <pic:cNvPr id="2044860243" name="Picture 1" descr="A screenshot of a computer&#10;&#10;Description automatically generated"/>
+                    <pic:cNvPicPr/>
+                  </pic:nvPicPr>
+                  <pic:blipFill>
+                    <a:blip r:embed="rId20"/>
+                    <a:stretch>
+                      <a:fillRect/>
+                    </a:stretch>
+                  </pic:blipFill>
+                  <pic:spPr>
+                    <a:xfrm>
+                      <a:off x="0" y="0"/>
+                      <a:ext cx="6309403" cy="3941606"/>
+                    </a:xfrm>
+                    <a:prstGeom prst="rect">
+                      <a:avLst/>
+                    </a:prstGeom>
+                  </pic:spPr>
+                </pic:pic>
+              </a:graphicData>
+            </a:graphic>
+          </wp:inline>
+        </w:drawing>
       </w:r>
     </w:p>
     <w:sectPr>

</xml_diff>